<commit_message>
Created DayOfWeek enum in Customer model which allowed for creation of drop down list in Customer Create View to allow a customer to choose which day of the week to have garbage picked up
</commit_message>
<xml_diff>
--- a/TrashCollector_UserStories.docx
+++ b/TrashCollector_UserStories.docx
@@ -62,28 +62,31 @@
       <w:pPr>
         <w:rPr>
           <w:rFonts w:eastAsia="Times New Roman" w:cstheme="minorHAnsi"/>
-        </w:rPr>
-      </w:pPr>
-      <w:r>
-        <w:rPr>
-          <w:rFonts w:eastAsia="Times New Roman" w:cstheme="minorHAnsi"/>
-          <w:highlight w:val="yellow"/>
-        </w:rPr>
-        <w:t>(15 points): As a developer, I want to implement Roles for this application (ASP.NET roles).</w:t>
-      </w:r>
+          <w:highlight w:val="yellow"/>
+        </w:rPr>
+      </w:pPr>
       <w:bookmarkStart w:id="0" w:name="_GoBack"/>
       <w:bookmarkEnd w:id="0"/>
+      <w:r>
+        <w:rPr>
+          <w:rFonts w:eastAsia="Times New Roman" w:cstheme="minorHAnsi"/>
+          <w:highlight w:val="yellow"/>
+        </w:rPr>
+        <w:t>(15 points): As a developer, I want to implement Roles for this application (ASP.NET roles).</w:t>
+      </w:r>
     </w:p>
     <w:p>
       <w:pPr>
         <w:spacing w:after="0" w:line="240" w:lineRule="auto"/>
         <w:rPr>
           <w:rFonts w:eastAsia="Times New Roman" w:cstheme="minorHAnsi"/>
-        </w:rPr>
-      </w:pPr>
-      <w:r>
-        <w:rPr>
-          <w:rFonts w:eastAsia="Times New Roman" w:cstheme="minorHAnsi"/>
+          <w:highlight w:val="yellow"/>
+        </w:rPr>
+      </w:pPr>
+      <w:r>
+        <w:rPr>
+          <w:rFonts w:eastAsia="Times New Roman" w:cstheme="minorHAnsi"/>
+          <w:highlight w:val="yellow"/>
           <w:bdr w:val="none" w:sz="0" w:space="0" w:color="auto" w:frame="1"/>
         </w:rPr>
         <w:t xml:space="preserve">(10 points): As </w:t>
@@ -91,18 +94,21 @@
       <w:r>
         <w:rPr>
           <w:rFonts w:eastAsia="Times New Roman" w:cstheme="minorHAnsi"/>
+          <w:highlight w:val="yellow"/>
         </w:rPr>
         <w:t xml:space="preserve">an anonymous user, I want to be able to enter my information and sign </w:t>
       </w:r>
       <w:r>
         <w:rPr>
           <w:rFonts w:eastAsia="Times New Roman" w:cstheme="minorHAnsi"/>
+          <w:highlight w:val="yellow"/>
         </w:rPr>
         <w:t>up,</w:t>
       </w:r>
       <w:r>
         <w:rPr>
           <w:rFonts w:eastAsia="Times New Roman" w:cstheme="minorHAnsi"/>
+          <w:highlight w:val="yellow"/>
         </w:rPr>
         <w:t xml:space="preserve"> so I can start receiving regular trash pickups.</w:t>
       </w:r>
@@ -112,32 +118,42 @@
         <w:spacing w:after="0" w:line="240" w:lineRule="auto"/>
         <w:rPr>
           <w:rFonts w:eastAsia="Times New Roman" w:cstheme="minorHAnsi"/>
-        </w:rPr>
-      </w:pPr>
-    </w:p>
-    <w:p>
-      <w:pPr>
-        <w:rPr>
-          <w:rFonts w:eastAsia="Times New Roman" w:cstheme="minorHAnsi"/>
-        </w:rPr>
-      </w:pPr>
-      <w:r>
-        <w:rPr>
-          <w:rFonts w:eastAsia="Times New Roman" w:cstheme="minorHAnsi"/>
+          <w:highlight w:val="yellow"/>
+        </w:rPr>
+      </w:pPr>
+    </w:p>
+    <w:p>
+      <w:pPr>
+        <w:rPr>
+          <w:rFonts w:eastAsia="Times New Roman" w:cstheme="minorHAnsi"/>
+        </w:rPr>
+      </w:pPr>
+      <w:r>
+        <w:rPr>
+          <w:rFonts w:eastAsia="Times New Roman" w:cstheme="minorHAnsi"/>
+          <w:highlight w:val="yellow"/>
         </w:rPr>
         <w:t xml:space="preserve">(15 </w:t>
       </w:r>
       <w:r>
         <w:rPr>
           <w:rFonts w:eastAsia="Times New Roman" w:cstheme="minorHAnsi"/>
+          <w:highlight w:val="yellow"/>
         </w:rPr>
         <w:t>points): As a customer, I want to be able to</w:t>
       </w:r>
       <w:r>
         <w:rPr>
           <w:rFonts w:eastAsia="Times New Roman" w:cstheme="minorHAnsi"/>
-        </w:rPr>
-        <w:t xml:space="preserve"> select or change my weekly pickup day. </w:t>
+          <w:highlight w:val="yellow"/>
+        </w:rPr>
+        <w:t xml:space="preserve"> select or change my weekly pickup day.</w:t>
+      </w:r>
+      <w:r>
+        <w:rPr>
+          <w:rFonts w:eastAsia="Times New Roman" w:cstheme="minorHAnsi"/>
+        </w:rPr>
+        <w:t xml:space="preserve"> </w:t>
       </w:r>
     </w:p>
     <w:p>

</xml_diff>

<commit_message>
Customer Edit View updated to allow for user to change account information including selecting a one-time pickup date
</commit_message>
<xml_diff>
--- a/TrashCollector_UserStories.docx
+++ b/TrashCollector_UserStories.docx
@@ -65,119 +65,120 @@
           <w:highlight w:val="yellow"/>
         </w:rPr>
       </w:pPr>
+      <w:r>
+        <w:rPr>
+          <w:rFonts w:eastAsia="Times New Roman" w:cstheme="minorHAnsi"/>
+          <w:highlight w:val="yellow"/>
+        </w:rPr>
+        <w:t>(15 points): As a developer, I want to implement Roles for this application (ASP.NET roles).</w:t>
+      </w:r>
+    </w:p>
+    <w:p>
+      <w:pPr>
+        <w:spacing w:after="0" w:line="240" w:lineRule="auto"/>
+        <w:rPr>
+          <w:rFonts w:eastAsia="Times New Roman" w:cstheme="minorHAnsi"/>
+          <w:highlight w:val="yellow"/>
+        </w:rPr>
+      </w:pPr>
+      <w:r>
+        <w:rPr>
+          <w:rFonts w:eastAsia="Times New Roman" w:cstheme="minorHAnsi"/>
+          <w:highlight w:val="yellow"/>
+          <w:bdr w:val="none" w:sz="0" w:space="0" w:color="auto" w:frame="1"/>
+        </w:rPr>
+        <w:t xml:space="preserve">(10 points): As </w:t>
+      </w:r>
+      <w:r>
+        <w:rPr>
+          <w:rFonts w:eastAsia="Times New Roman" w:cstheme="minorHAnsi"/>
+          <w:highlight w:val="yellow"/>
+        </w:rPr>
+        <w:t xml:space="preserve">an anonymous user, I want to be able to enter my information and sign </w:t>
+      </w:r>
+      <w:r>
+        <w:rPr>
+          <w:rFonts w:eastAsia="Times New Roman" w:cstheme="minorHAnsi"/>
+          <w:highlight w:val="yellow"/>
+        </w:rPr>
+        <w:t>up,</w:t>
+      </w:r>
+      <w:r>
+        <w:rPr>
+          <w:rFonts w:eastAsia="Times New Roman" w:cstheme="minorHAnsi"/>
+          <w:highlight w:val="yellow"/>
+        </w:rPr>
+        <w:t xml:space="preserve"> so I can start receiving regular trash pickups.</w:t>
+      </w:r>
+    </w:p>
+    <w:p>
+      <w:pPr>
+        <w:spacing w:after="0" w:line="240" w:lineRule="auto"/>
+        <w:rPr>
+          <w:rFonts w:eastAsia="Times New Roman" w:cstheme="minorHAnsi"/>
+          <w:highlight w:val="yellow"/>
+        </w:rPr>
+      </w:pPr>
+    </w:p>
+    <w:p>
+      <w:pPr>
+        <w:rPr>
+          <w:rFonts w:eastAsia="Times New Roman" w:cstheme="minorHAnsi"/>
+        </w:rPr>
+      </w:pPr>
+      <w:r>
+        <w:rPr>
+          <w:rFonts w:eastAsia="Times New Roman" w:cstheme="minorHAnsi"/>
+          <w:highlight w:val="yellow"/>
+        </w:rPr>
+        <w:t xml:space="preserve">(15 </w:t>
+      </w:r>
+      <w:r>
+        <w:rPr>
+          <w:rFonts w:eastAsia="Times New Roman" w:cstheme="minorHAnsi"/>
+          <w:highlight w:val="yellow"/>
+        </w:rPr>
+        <w:t>points): As a customer, I want to be able to</w:t>
+      </w:r>
+      <w:r>
+        <w:rPr>
+          <w:rFonts w:eastAsia="Times New Roman" w:cstheme="minorHAnsi"/>
+          <w:highlight w:val="yellow"/>
+        </w:rPr>
+        <w:t xml:space="preserve"> select or change my weekly pickup day.</w:t>
+      </w:r>
+      <w:r>
+        <w:rPr>
+          <w:rFonts w:eastAsia="Times New Roman" w:cstheme="minorHAnsi"/>
+        </w:rPr>
+        <w:t xml:space="preserve"> </w:t>
+      </w:r>
+    </w:p>
+    <w:p>
+      <w:pPr>
+        <w:rPr>
+          <w:rFonts w:eastAsia="Times New Roman" w:cstheme="minorHAnsi"/>
+        </w:rPr>
+      </w:pPr>
+      <w:r>
+        <w:rPr>
+          <w:rFonts w:eastAsia="Times New Roman" w:cstheme="minorHAnsi"/>
+        </w:rPr>
+        <w:t>(10 points): As a customer, I want to be able to request an extra, one-time pickup for a specific date of my choice.</w:t>
+      </w:r>
+    </w:p>
+    <w:p>
+      <w:pPr>
+        <w:rPr>
+          <w:rFonts w:eastAsia="Times New Roman" w:cstheme="minorHAnsi"/>
+        </w:rPr>
+      </w:pPr>
       <w:bookmarkStart w:id="0" w:name="_GoBack"/>
       <w:bookmarkEnd w:id="0"/>
       <w:r>
         <w:rPr>
           <w:rFonts w:eastAsia="Times New Roman" w:cstheme="minorHAnsi"/>
           <w:highlight w:val="yellow"/>
-        </w:rPr>
-        <w:t>(15 points): As a developer, I want to implement Roles for this application (ASP.NET roles).</w:t>
-      </w:r>
-    </w:p>
-    <w:p>
-      <w:pPr>
-        <w:spacing w:after="0" w:line="240" w:lineRule="auto"/>
-        <w:rPr>
-          <w:rFonts w:eastAsia="Times New Roman" w:cstheme="minorHAnsi"/>
-          <w:highlight w:val="yellow"/>
-        </w:rPr>
-      </w:pPr>
-      <w:r>
-        <w:rPr>
-          <w:rFonts w:eastAsia="Times New Roman" w:cstheme="minorHAnsi"/>
-          <w:highlight w:val="yellow"/>
-          <w:bdr w:val="none" w:sz="0" w:space="0" w:color="auto" w:frame="1"/>
-        </w:rPr>
-        <w:t xml:space="preserve">(10 points): As </w:t>
-      </w:r>
-      <w:r>
-        <w:rPr>
-          <w:rFonts w:eastAsia="Times New Roman" w:cstheme="minorHAnsi"/>
-          <w:highlight w:val="yellow"/>
-        </w:rPr>
-        <w:t xml:space="preserve">an anonymous user, I want to be able to enter my information and sign </w:t>
-      </w:r>
-      <w:r>
-        <w:rPr>
-          <w:rFonts w:eastAsia="Times New Roman" w:cstheme="minorHAnsi"/>
-          <w:highlight w:val="yellow"/>
-        </w:rPr>
-        <w:t>up,</w:t>
-      </w:r>
-      <w:r>
-        <w:rPr>
-          <w:rFonts w:eastAsia="Times New Roman" w:cstheme="minorHAnsi"/>
-          <w:highlight w:val="yellow"/>
-        </w:rPr>
-        <w:t xml:space="preserve"> so I can start receiving regular trash pickups.</w:t>
-      </w:r>
-    </w:p>
-    <w:p>
-      <w:pPr>
-        <w:spacing w:after="0" w:line="240" w:lineRule="auto"/>
-        <w:rPr>
-          <w:rFonts w:eastAsia="Times New Roman" w:cstheme="minorHAnsi"/>
-          <w:highlight w:val="yellow"/>
-        </w:rPr>
-      </w:pPr>
-    </w:p>
-    <w:p>
-      <w:pPr>
-        <w:rPr>
-          <w:rFonts w:eastAsia="Times New Roman" w:cstheme="minorHAnsi"/>
-        </w:rPr>
-      </w:pPr>
-      <w:r>
-        <w:rPr>
-          <w:rFonts w:eastAsia="Times New Roman" w:cstheme="minorHAnsi"/>
-          <w:highlight w:val="yellow"/>
-        </w:rPr>
-        <w:t xml:space="preserve">(15 </w:t>
-      </w:r>
-      <w:r>
-        <w:rPr>
-          <w:rFonts w:eastAsia="Times New Roman" w:cstheme="minorHAnsi"/>
-          <w:highlight w:val="yellow"/>
-        </w:rPr>
-        <w:t>points): As a customer, I want to be able to</w:t>
-      </w:r>
-      <w:r>
-        <w:rPr>
-          <w:rFonts w:eastAsia="Times New Roman" w:cstheme="minorHAnsi"/>
-          <w:highlight w:val="yellow"/>
-        </w:rPr>
-        <w:t xml:space="preserve"> select or change my weekly pickup day.</w:t>
-      </w:r>
-      <w:r>
-        <w:rPr>
-          <w:rFonts w:eastAsia="Times New Roman" w:cstheme="minorHAnsi"/>
-        </w:rPr>
-        <w:t xml:space="preserve"> </w:t>
-      </w:r>
-    </w:p>
-    <w:p>
-      <w:pPr>
-        <w:rPr>
-          <w:rFonts w:eastAsia="Times New Roman" w:cstheme="minorHAnsi"/>
-        </w:rPr>
-      </w:pPr>
-      <w:r>
-        <w:rPr>
-          <w:rFonts w:eastAsia="Times New Roman" w:cstheme="minorHAnsi"/>
-        </w:rPr>
-        <w:t>(10 points): As a customer, I want to be able to request an extra, one-time pickup for a specific date of my choice.</w:t>
-      </w:r>
-    </w:p>
-    <w:p>
-      <w:pPr>
-        <w:rPr>
-          <w:rFonts w:eastAsia="Times New Roman" w:cstheme="minorHAnsi"/>
-        </w:rPr>
-      </w:pPr>
-      <w:r>
-        <w:rPr>
-          <w:rFonts w:eastAsia="Times New Roman" w:cstheme="minorHAnsi"/>
         </w:rPr>
         <w:t>(10 points): As a customer, I want an easy way to see how much I owe this month for the pickups I did get so I can budget accordingly.</w:t>
       </w:r>

</xml_diff>

<commit_message>
Employee confirm customer pickup GET method created and functionality confirmed
</commit_message>
<xml_diff>
--- a/TrashCollector_UserStories.docx
+++ b/TrashCollector_UserStories.docx
@@ -124,6 +124,7 @@
       <w:pPr>
         <w:rPr>
           <w:rFonts w:eastAsia="Times New Roman" w:cstheme="minorHAnsi"/>
+          <w:highlight w:val="yellow"/>
         </w:rPr>
       </w:pPr>
       <w:r>
@@ -145,26 +146,79 @@
           <w:rFonts w:eastAsia="Times New Roman" w:cstheme="minorHAnsi"/>
           <w:highlight w:val="yellow"/>
         </w:rPr>
-        <w:t xml:space="preserve"> select or change my weekly pickup day.</w:t>
-      </w:r>
-      <w:r>
-        <w:rPr>
-          <w:rFonts w:eastAsia="Times New Roman" w:cstheme="minorHAnsi"/>
-        </w:rPr>
-        <w:t xml:space="preserve"> </w:t>
-      </w:r>
-    </w:p>
-    <w:p>
-      <w:pPr>
-        <w:rPr>
-          <w:rFonts w:eastAsia="Times New Roman" w:cstheme="minorHAnsi"/>
-        </w:rPr>
-      </w:pPr>
-      <w:r>
-        <w:rPr>
-          <w:rFonts w:eastAsia="Times New Roman" w:cstheme="minorHAnsi"/>
+        <w:t xml:space="preserve"> select or change my weekly pickup day. </w:t>
+      </w:r>
+    </w:p>
+    <w:p>
+      <w:pPr>
+        <w:rPr>
+          <w:rFonts w:eastAsia="Times New Roman" w:cstheme="minorHAnsi"/>
+        </w:rPr>
+      </w:pPr>
+      <w:r>
+        <w:rPr>
+          <w:rFonts w:eastAsia="Times New Roman" w:cstheme="minorHAnsi"/>
+          <w:highlight w:val="yellow"/>
         </w:rPr>
         <w:t>(10 points): As a customer, I want to be able to request an extra, one-time pickup for a specific date of my choice.</w:t>
+      </w:r>
+    </w:p>
+    <w:p>
+      <w:pPr>
+        <w:rPr>
+          <w:rFonts w:eastAsia="Times New Roman" w:cstheme="minorHAnsi"/>
+          <w:highlight w:val="yellow"/>
+        </w:rPr>
+      </w:pPr>
+      <w:r>
+        <w:rPr>
+          <w:rFonts w:eastAsia="Times New Roman" w:cstheme="minorHAnsi"/>
+          <w:highlight w:val="yellow"/>
+        </w:rPr>
+        <w:t xml:space="preserve">(10 points): As a customer, I want an easy way to see how much I owe this month for the pickups I did </w:t>
+      </w:r>
+      <w:r>
+        <w:rPr>
+          <w:rFonts w:eastAsia="Times New Roman" w:cstheme="minorHAnsi"/>
+          <w:highlight w:val="yellow"/>
+        </w:rPr>
+        <w:t>get so I can budget accordingly.</w:t>
+      </w:r>
+    </w:p>
+    <w:p>
+      <w:pPr>
+        <w:rPr>
+          <w:rFonts w:eastAsia="Times New Roman" w:cstheme="minorHAnsi"/>
+        </w:rPr>
+      </w:pPr>
+      <w:r>
+        <w:rPr>
+          <w:rFonts w:eastAsia="Times New Roman" w:cstheme="minorHAnsi"/>
+          <w:highlight w:val="yellow"/>
+          <w:bdr w:val="none" w:sz="0" w:space="0" w:color="auto" w:frame="1"/>
+        </w:rPr>
+        <w:t xml:space="preserve">(10 points): As </w:t>
+      </w:r>
+      <w:r>
+        <w:rPr>
+          <w:rFonts w:eastAsia="Times New Roman" w:cstheme="minorHAnsi"/>
+          <w:highlight w:val="yellow"/>
+        </w:rPr>
+        <w:t>a customer, I want to be able to specify a START and END date to temporarily suspend my pickups.</w:t>
+      </w:r>
+    </w:p>
+    <w:p>
+      <w:pPr>
+        <w:rPr>
+          <w:rFonts w:eastAsia="Times New Roman" w:cstheme="minorHAnsi"/>
+        </w:rPr>
+      </w:pPr>
+      <w:r>
+        <w:rPr>
+          <w:rFonts w:eastAsia="Times New Roman" w:cstheme="minorHAnsi"/>
+          <w:highlight w:val="yellow"/>
+        </w:rPr>
+        <w:t>(15 points): As an employee, I want my default view to be a list of today’s trash pickups in my area (determined by the employee’s zip code).</w:t>
       </w:r>
     </w:p>
     <w:p>
@@ -180,58 +234,13 @@
           <w:rFonts w:eastAsia="Times New Roman" w:cstheme="minorHAnsi"/>
           <w:highlight w:val="yellow"/>
         </w:rPr>
-        <w:t>(10 points): As a customer, I want an easy way to see how much I owe this month for the pickups I did get so I can budget accordingly.</w:t>
-      </w:r>
-    </w:p>
-    <w:p>
-      <w:pPr>
-        <w:rPr>
-          <w:rFonts w:eastAsia="Times New Roman" w:cstheme="minorHAnsi"/>
-        </w:rPr>
-      </w:pPr>
-      <w:r>
-        <w:rPr>
-          <w:rFonts w:eastAsia="Times New Roman" w:cstheme="minorHAnsi"/>
-          <w:bdr w:val="none" w:sz="0" w:space="0" w:color="auto" w:frame="1"/>
-        </w:rPr>
-        <w:t xml:space="preserve">(10 points): As </w:t>
-      </w:r>
-      <w:r>
-        <w:rPr>
-          <w:rFonts w:eastAsia="Times New Roman" w:cstheme="minorHAnsi"/>
-        </w:rPr>
-        <w:t>a customer, I want to be able to specify a START and END date to temporarily suspend my pickups.</w:t>
-      </w:r>
-    </w:p>
-    <w:p>
-      <w:pPr>
-        <w:rPr>
-          <w:rFonts w:eastAsia="Times New Roman" w:cstheme="minorHAnsi"/>
-        </w:rPr>
-      </w:pPr>
-      <w:r>
-        <w:rPr>
-          <w:rFonts w:eastAsia="Times New Roman" w:cstheme="minorHAnsi"/>
-        </w:rPr>
-        <w:t>(15 points): As an employee, I want my default view to be a list of today’s trash pickups in my area (determined by the employee’s zip code).</w:t>
-      </w:r>
-    </w:p>
-    <w:p>
-      <w:pPr>
-        <w:rPr>
-          <w:rFonts w:eastAsia="Times New Roman" w:cstheme="minorHAnsi"/>
-        </w:rPr>
-      </w:pPr>
-      <w:r>
-        <w:rPr>
-          <w:rFonts w:eastAsia="Times New Roman" w:cstheme="minorHAnsi"/>
-        </w:rPr>
         <w:t xml:space="preserve">(10 points): As an employee, I want to be able to filter customers in my pickup area by a </w:t>
       </w:r>
       <w:proofErr w:type="gramStart"/>
       <w:r>
         <w:rPr>
           <w:rFonts w:eastAsia="Times New Roman" w:cstheme="minorHAnsi"/>
+          <w:highlight w:val="yellow"/>
         </w:rPr>
         <w:t>particular day</w:t>
       </w:r>
@@ -239,6 +248,7 @@
       <w:r>
         <w:rPr>
           <w:rFonts w:eastAsia="Times New Roman" w:cstheme="minorHAnsi"/>
+          <w:highlight w:val="yellow"/>
         </w:rPr>
         <w:t xml:space="preserve"> of the week to see who gets a pickup for the day selected.</w:t>
       </w:r>
@@ -317,12 +327,14 @@
         <w:rPr>
           <w:rFonts w:eastAsia="Times New Roman" w:cstheme="minorHAnsi"/>
           <w:b/>
+          <w:highlight w:val="yellow"/>
         </w:rPr>
       </w:pPr>
       <w:r>
         <w:rPr>
           <w:rFonts w:eastAsia="Times New Roman" w:cstheme="minorHAnsi"/>
           <w:b/>
+          <w:highlight w:val="yellow"/>
         </w:rPr>
         <w:t xml:space="preserve">(5 points): As an employee, I want to be able to see </w:t>
       </w:r>
@@ -331,6 +343,7 @@
         <w:rPr>
           <w:rFonts w:eastAsia="Times New Roman" w:cstheme="minorHAnsi"/>
           <w:b/>
+          <w:highlight w:val="yellow"/>
         </w:rPr>
         <w:t>all of</w:t>
       </w:r>
@@ -339,6 +352,7 @@
         <w:rPr>
           <w:rFonts w:eastAsia="Times New Roman" w:cstheme="minorHAnsi"/>
           <w:b/>
+          <w:highlight w:val="yellow"/>
         </w:rPr>
         <w:t xml:space="preserve"> my customers on a map for delivery (multiple pins displayed on one map, unique by day).</w:t>
       </w:r>

</xml_diff>

<commit_message>
Created method in EmployeesController which allows the employee to complete all of their pickups which resets the bool of customer property pickupCompleted
</commit_message>
<xml_diff>
--- a/TrashCollector_UserStories.docx
+++ b/TrashCollector_UserStories.docx
@@ -227,6 +227,37 @@
           <w:rFonts w:eastAsia="Times New Roman" w:cstheme="minorHAnsi"/>
         </w:rPr>
       </w:pPr>
+      <w:r>
+        <w:rPr>
+          <w:rFonts w:eastAsia="Times New Roman" w:cstheme="minorHAnsi"/>
+          <w:highlight w:val="yellow"/>
+        </w:rPr>
+        <w:t xml:space="preserve">(10 points): As an employee, I want to be able to filter customers in my pickup area by a </w:t>
+      </w:r>
+      <w:proofErr w:type="gramStart"/>
+      <w:r>
+        <w:rPr>
+          <w:rFonts w:eastAsia="Times New Roman" w:cstheme="minorHAnsi"/>
+          <w:highlight w:val="yellow"/>
+        </w:rPr>
+        <w:t>particular day</w:t>
+      </w:r>
+      <w:proofErr w:type="gramEnd"/>
+      <w:r>
+        <w:rPr>
+          <w:rFonts w:eastAsia="Times New Roman" w:cstheme="minorHAnsi"/>
+          <w:highlight w:val="yellow"/>
+        </w:rPr>
+        <w:t xml:space="preserve"> of the week to see who gets a pickup for the day selected.</w:t>
+      </w:r>
+    </w:p>
+    <w:p>
+      <w:pPr>
+        <w:rPr>
+          <w:rFonts w:eastAsia="Times New Roman" w:cstheme="minorHAnsi"/>
+          <w:highlight w:val="yellow"/>
+        </w:rPr>
+      </w:pPr>
       <w:bookmarkStart w:id="0" w:name="_GoBack"/>
       <w:bookmarkEnd w:id="0"/>
       <w:r>
@@ -234,35 +265,6 @@
           <w:rFonts w:eastAsia="Times New Roman" w:cstheme="minorHAnsi"/>
           <w:highlight w:val="yellow"/>
         </w:rPr>
-        <w:t xml:space="preserve">(10 points): As an employee, I want to be able to filter customers in my pickup area by a </w:t>
-      </w:r>
-      <w:proofErr w:type="gramStart"/>
-      <w:r>
-        <w:rPr>
-          <w:rFonts w:eastAsia="Times New Roman" w:cstheme="minorHAnsi"/>
-          <w:highlight w:val="yellow"/>
-        </w:rPr>
-        <w:t>particular day</w:t>
-      </w:r>
-      <w:proofErr w:type="gramEnd"/>
-      <w:r>
-        <w:rPr>
-          <w:rFonts w:eastAsia="Times New Roman" w:cstheme="minorHAnsi"/>
-          <w:highlight w:val="yellow"/>
-        </w:rPr>
-        <w:t xml:space="preserve"> of the week to see who gets a pickup for the day selected.</w:t>
-      </w:r>
-    </w:p>
-    <w:p>
-      <w:pPr>
-        <w:rPr>
-          <w:rFonts w:eastAsia="Times New Roman" w:cstheme="minorHAnsi"/>
-        </w:rPr>
-      </w:pPr>
-      <w:r>
-        <w:rPr>
-          <w:rFonts w:eastAsia="Times New Roman" w:cstheme="minorHAnsi"/>
-        </w:rPr>
         <w:t>(10 points): As an employee, I want to be able to confirm that I have completed a pickup.</w:t>
       </w:r>
     </w:p>
@@ -275,6 +277,7 @@
       <w:r>
         <w:rPr>
           <w:rFonts w:eastAsia="Times New Roman" w:cstheme="minorHAnsi"/>
+          <w:highlight w:val="yellow"/>
         </w:rPr>
         <w:t>(10 points): As an employee, I want all confirmed pickups to have a charge applied to the customer.</w:t>
       </w:r>

</xml_diff>

<commit_message>
Created new stateAbbreviate property on Customer model and incorporated it into all necessary methods and views.  Deleted specialPickupSelected bool due to non-usage.
</commit_message>
<xml_diff>
--- a/TrashCollector_UserStories.docx
+++ b/TrashCollector_UserStories.docx
@@ -258,39 +258,40 @@
           <w:highlight w:val="yellow"/>
         </w:rPr>
       </w:pPr>
+      <w:r>
+        <w:rPr>
+          <w:rFonts w:eastAsia="Times New Roman" w:cstheme="minorHAnsi"/>
+          <w:highlight w:val="yellow"/>
+        </w:rPr>
+        <w:t>(10 points): As an employee, I want to be able to confirm that I have completed a pickup.</w:t>
+      </w:r>
+    </w:p>
+    <w:p>
+      <w:pPr>
+        <w:rPr>
+          <w:rFonts w:eastAsia="Times New Roman" w:cstheme="minorHAnsi"/>
+        </w:rPr>
+      </w:pPr>
+      <w:r>
+        <w:rPr>
+          <w:rFonts w:eastAsia="Times New Roman" w:cstheme="minorHAnsi"/>
+          <w:highlight w:val="yellow"/>
+        </w:rPr>
+        <w:t>(10 points): As an employee, I want all confirmed pickups to have a charge applied to the customer.</w:t>
+      </w:r>
+    </w:p>
+    <w:p>
+      <w:pPr>
+        <w:rPr>
+          <w:rFonts w:eastAsia="Times New Roman" w:cstheme="minorHAnsi"/>
+        </w:rPr>
+      </w:pPr>
       <w:bookmarkStart w:id="0" w:name="_GoBack"/>
       <w:bookmarkEnd w:id="0"/>
       <w:r>
         <w:rPr>
           <w:rFonts w:eastAsia="Times New Roman" w:cstheme="minorHAnsi"/>
           <w:highlight w:val="yellow"/>
-        </w:rPr>
-        <w:t>(10 points): As an employee, I want to be able to confirm that I have completed a pickup.</w:t>
-      </w:r>
-    </w:p>
-    <w:p>
-      <w:pPr>
-        <w:rPr>
-          <w:rFonts w:eastAsia="Times New Roman" w:cstheme="minorHAnsi"/>
-        </w:rPr>
-      </w:pPr>
-      <w:r>
-        <w:rPr>
-          <w:rFonts w:eastAsia="Times New Roman" w:cstheme="minorHAnsi"/>
-          <w:highlight w:val="yellow"/>
-        </w:rPr>
-        <w:t>(10 points): As an employee, I want all confirmed pickups to have a charge applied to the customer.</w:t>
-      </w:r>
-    </w:p>
-    <w:p>
-      <w:pPr>
-        <w:rPr>
-          <w:rFonts w:eastAsia="Times New Roman" w:cstheme="minorHAnsi"/>
-        </w:rPr>
-      </w:pPr>
-      <w:r>
-        <w:rPr>
-          <w:rFonts w:eastAsia="Times New Roman" w:cstheme="minorHAnsi"/>
         </w:rPr>
         <w:t>(10 points): As an employee, I want to be able to select a customer profile and see their address with a pin on a map (Google Maps API).</w:t>
       </w:r>
@@ -514,6 +515,7 @@
     <w:lsdException w:name="HTML Sample" w:semiHidden="1" w:unhideWhenUsed="1"/>
     <w:lsdException w:name="HTML Typewriter" w:semiHidden="1" w:unhideWhenUsed="1"/>
     <w:lsdException w:name="HTML Variable" w:semiHidden="1" w:unhideWhenUsed="1"/>
+    <w:lsdException w:name="Normal Table" w:semiHidden="1" w:unhideWhenUsed="1"/>
     <w:lsdException w:name="annotation subject" w:semiHidden="1" w:unhideWhenUsed="1"/>
     <w:lsdException w:name="No List" w:semiHidden="1" w:unhideWhenUsed="1"/>
     <w:lsdException w:name="Outline List 1" w:semiHidden="1" w:unhideWhenUsed="1"/>
@@ -559,9 +561,11 @@
     <w:lsdException w:name="Table Subtle 1" w:semiHidden="1" w:unhideWhenUsed="1"/>
     <w:lsdException w:name="Table Subtle 2" w:semiHidden="1" w:unhideWhenUsed="1"/>
     <w:lsdException w:name="Table Web 1" w:semiHidden="1" w:unhideWhenUsed="1"/>
+    <w:lsdException w:name="Table Web 2" w:semiHidden="1" w:unhideWhenUsed="1"/>
     <w:lsdException w:name="Table Web 3" w:semiHidden="1" w:unhideWhenUsed="1"/>
     <w:lsdException w:name="Balloon Text" w:semiHidden="1" w:unhideWhenUsed="1"/>
     <w:lsdException w:name="Table Grid" w:uiPriority="39"/>
+    <w:lsdException w:name="Table Theme" w:semiHidden="1" w:unhideWhenUsed="1"/>
     <w:lsdException w:name="Placeholder Text" w:semiHidden="1"/>
     <w:lsdException w:name="No Spacing" w:uiPriority="1" w:qFormat="1"/>
     <w:lsdException w:name="Light Shading" w:uiPriority="60"/>

</xml_diff>